<commit_message>
files have been modified
</commit_message>
<xml_diff>
--- a/Presentation.docx
+++ b/Presentation.docx
@@ -79,8 +79,8 @@
                               <w:tblLook w:val="04A0" w:firstRow="1" w:lastRow="0" w:firstColumn="1" w:lastColumn="0" w:noHBand="0" w:noVBand="1"/>
                             </w:tblPr>
                             <w:tblGrid>
-                              <w:gridCol w:w="5703"/>
-                              <w:gridCol w:w="5400"/>
+                              <w:gridCol w:w="5695"/>
+                              <w:gridCol w:w="5393"/>
                             </w:tblGrid>
                             <w:tr>
                               <w:trPr>
@@ -156,7 +156,6 @@
                                     <w:dataBinding w:prefixMappings="xmlns:ns0='http://purl.org/dc/elements/1.1/' xmlns:ns1='http://schemas.openxmlformats.org/package/2006/metadata/core-properties' " w:xpath="/ns1:coreProperties[1]/ns0:title[1]" w:storeItemID="{6C3C8BC8-F283-45AE-878A-BAB7291924A1}"/>
                                     <w:text/>
                                   </w:sdtPr>
-                                  <w:sdtEndPr/>
                                   <w:sdtContent>
                                     <w:p>
                                       <w:pPr>
@@ -195,7 +194,6 @@
                                     <w:dataBinding w:prefixMappings="xmlns:ns0='http://purl.org/dc/elements/1.1/' xmlns:ns1='http://schemas.openxmlformats.org/package/2006/metadata/core-properties' " w:xpath="/ns1:coreProperties[1]/ns0:subject[1]" w:storeItemID="{6C3C8BC8-F283-45AE-878A-BAB7291924A1}"/>
                                     <w:text/>
                                   </w:sdtPr>
-                                  <w:sdtEndPr/>
                                   <w:sdtContent>
                                     <w:p>
                                       <w:pPr>
@@ -333,7 +331,6 @@
                                     <w:dataBinding w:prefixMappings="xmlns:ns0='http://schemas.microsoft.com/office/2006/coverPageProps' " w:xpath="/ns0:CoverPageProperties[1]/ns0:Abstract[1]" w:storeItemID="{55AF091B-3C7A-41E3-B477-F2FDAA23CFDA}"/>
                                     <w:text/>
                                   </w:sdtPr>
-                                  <w:sdtEndPr/>
                                   <w:sdtContent>
                                     <w:p>
                                       <w:pPr>
@@ -415,7 +412,6 @@
                                     <w:dataBinding w:prefixMappings="xmlns:ns0='http://purl.org/dc/elements/1.1/' xmlns:ns1='http://schemas.openxmlformats.org/package/2006/metadata/core-properties' " w:xpath="/ns1:coreProperties[1]/ns0:creator[1]" w:storeItemID="{6C3C8BC8-F283-45AE-878A-BAB7291924A1}"/>
                                     <w:text/>
                                   </w:sdtPr>
-                                  <w:sdtEndPr/>
                                   <w:sdtContent>
                                     <w:p>
                                       <w:pPr>
@@ -454,7 +450,6 @@
                                       <w:dataBinding w:prefixMappings="xmlns:ns0='http://purl.org/dc/elements/1.1/' xmlns:ns1='http://schemas.openxmlformats.org/package/2006/metadata/core-properties' " w:xpath="/ns1:coreProperties[1]/ns1:category[1]" w:storeItemID="{6C3C8BC8-F283-45AE-878A-BAB7291924A1}"/>
                                       <w:text/>
                                     </w:sdtPr>
-                                    <w:sdtEndPr/>
                                     <w:sdtContent>
                                       <w:r>
                                         <w:rPr>
@@ -513,8 +508,8 @@
                         <w:tblLook w:val="04A0" w:firstRow="1" w:lastRow="0" w:firstColumn="1" w:lastColumn="0" w:noHBand="0" w:noVBand="1"/>
                       </w:tblPr>
                       <w:tblGrid>
-                        <w:gridCol w:w="5703"/>
-                        <w:gridCol w:w="5400"/>
+                        <w:gridCol w:w="5695"/>
+                        <w:gridCol w:w="5393"/>
                       </w:tblGrid>
                       <w:tr>
                         <w:trPr>
@@ -590,7 +585,6 @@
                               <w:dataBinding w:prefixMappings="xmlns:ns0='http://purl.org/dc/elements/1.1/' xmlns:ns1='http://schemas.openxmlformats.org/package/2006/metadata/core-properties' " w:xpath="/ns1:coreProperties[1]/ns0:title[1]" w:storeItemID="{6C3C8BC8-F283-45AE-878A-BAB7291924A1}"/>
                               <w:text/>
                             </w:sdtPr>
-                            <w:sdtEndPr/>
                             <w:sdtContent>
                               <w:p>
                                 <w:pPr>
@@ -629,7 +623,6 @@
                               <w:dataBinding w:prefixMappings="xmlns:ns0='http://purl.org/dc/elements/1.1/' xmlns:ns1='http://schemas.openxmlformats.org/package/2006/metadata/core-properties' " w:xpath="/ns1:coreProperties[1]/ns0:subject[1]" w:storeItemID="{6C3C8BC8-F283-45AE-878A-BAB7291924A1}"/>
                               <w:text/>
                             </w:sdtPr>
-                            <w:sdtEndPr/>
                             <w:sdtContent>
                               <w:p>
                                 <w:pPr>
@@ -767,7 +760,6 @@
                               <w:dataBinding w:prefixMappings="xmlns:ns0='http://schemas.microsoft.com/office/2006/coverPageProps' " w:xpath="/ns0:CoverPageProperties[1]/ns0:Abstract[1]" w:storeItemID="{55AF091B-3C7A-41E3-B477-F2FDAA23CFDA}"/>
                               <w:text/>
                             </w:sdtPr>
-                            <w:sdtEndPr/>
                             <w:sdtContent>
                               <w:p>
                                 <w:pPr>
@@ -849,7 +841,6 @@
                               <w:dataBinding w:prefixMappings="xmlns:ns0='http://purl.org/dc/elements/1.1/' xmlns:ns1='http://schemas.openxmlformats.org/package/2006/metadata/core-properties' " w:xpath="/ns1:coreProperties[1]/ns0:creator[1]" w:storeItemID="{6C3C8BC8-F283-45AE-878A-BAB7291924A1}"/>
                               <w:text/>
                             </w:sdtPr>
-                            <w:sdtEndPr/>
                             <w:sdtContent>
                               <w:p>
                                 <w:pPr>
@@ -888,7 +879,6 @@
                                 <w:dataBinding w:prefixMappings="xmlns:ns0='http://purl.org/dc/elements/1.1/' xmlns:ns1='http://schemas.openxmlformats.org/package/2006/metadata/core-properties' " w:xpath="/ns1:coreProperties[1]/ns1:category[1]" w:storeItemID="{6C3C8BC8-F283-45AE-878A-BAB7291924A1}"/>
                                 <w:text/>
                               </w:sdtPr>
-                              <w:sdtEndPr/>
                               <w:sdtContent>
                                 <w:r>
                                   <w:rPr>
@@ -3000,7 +2990,6 @@
         </w:rPr>
         <w:t xml:space="preserve"> git </w:t>
       </w:r>
-      <w:proofErr w:type="gramStart"/>
       <w:r>
         <w:rPr>
           <w:rFonts w:cstheme="minorHAnsi"/>
@@ -3021,7 +3010,6 @@
         </w:rPr>
         <w:t xml:space="preserve"> .</w:t>
       </w:r>
-      <w:proofErr w:type="gramEnd"/>
       <w:r>
         <w:rPr>
           <w:rFonts w:cstheme="minorHAnsi"/>
@@ -3273,16 +3261,15 @@
           <w:sz w:val="32"/>
           <w:szCs w:val="32"/>
         </w:rPr>
-        <w:t xml:space="preserve">ting approach </w:t>
-      </w:r>
-    </w:p>
-    <w:p>
-      <w:pPr>
+        <w:t>ting approach</w:t>
+      </w:r>
+      <w:r>
         <w:rPr>
           <w:sz w:val="32"/>
           <w:szCs w:val="32"/>
         </w:rPr>
-      </w:pPr>
+        <w:t xml:space="preserve">: </w:t>
+      </w:r>
     </w:p>
     <w:p>
       <w:pPr>
@@ -3291,14 +3278,13 @@
           <w:szCs w:val="32"/>
         </w:rPr>
       </w:pPr>
-    </w:p>
-    <w:p>
-      <w:pPr>
+      <w:r>
         <w:rPr>
           <w:sz w:val="32"/>
           <w:szCs w:val="32"/>
         </w:rPr>
-      </w:pPr>
+        <w:t xml:space="preserve">For my test I used </w:t>
+      </w:r>
     </w:p>
     <w:p>
       <w:pPr>
@@ -3467,11 +3453,27 @@
           <w:szCs w:val="32"/>
         </w:rPr>
       </w:pPr>
-      <w:r>
+    </w:p>
+    <w:p>
+      <w:pPr>
         <w:rPr>
           <w:sz w:val="32"/>
           <w:szCs w:val="32"/>
         </w:rPr>
+      </w:pPr>
+    </w:p>
+    <w:p>
+      <w:pPr>
+        <w:rPr>
+          <w:sz w:val="32"/>
+          <w:szCs w:val="32"/>
+        </w:rPr>
+      </w:pPr>
+      <w:r>
+        <w:rPr>
+          <w:sz w:val="32"/>
+          <w:szCs w:val="32"/>
+        </w:rPr>
         <w:lastRenderedPageBreak/>
         <w:t>Software demo</w:t>
       </w:r>
@@ -3554,30 +3556,14 @@
           <w:sz w:val="28"/>
           <w:szCs w:val="28"/>
         </w:rPr>
-        <w:t xml:space="preserve">display </w:t>
-      </w:r>
-      <w:proofErr w:type="gramStart"/>
-      <w:r>
-        <w:rPr>
-          <w:sz w:val="28"/>
-          <w:szCs w:val="28"/>
-        </w:rPr>
-        <w:t>Details</w:t>
-      </w:r>
-      <w:r>
-        <w:rPr>
-          <w:sz w:val="28"/>
-          <w:szCs w:val="28"/>
-        </w:rPr>
-        <w:t>(</w:t>
-      </w:r>
-      <w:proofErr w:type="gramEnd"/>
-      <w:r>
-        <w:rPr>
-          <w:sz w:val="28"/>
-          <w:szCs w:val="28"/>
-        </w:rPr>
-        <w:t>).</w:t>
+        <w:t>display Details</w:t>
+      </w:r>
+      <w:r>
+        <w:rPr>
+          <w:sz w:val="28"/>
+          <w:szCs w:val="28"/>
+        </w:rPr>
+        <w:t>().</w:t>
       </w:r>
     </w:p>
     <w:p>

</xml_diff>